<commit_message>
Final Results to write up including Yu test with Dioguardi, Initial Velocity Assumption Test, Fluid Density Assumption Test and constant terminal velocity test. 22.07.22
</commit_message>
<xml_diff>
--- a/Output/20220621/Francalanci/Analysis Francalanci.docx
+++ b/Output/20220621/Francalanci/Analysis Francalanci.docx
@@ -18,6 +18,7 @@
         </w:rPr>
         <w:t xml:space="preserve">Analysis: </w:t>
       </w:r>
+      <w:proofErr w:type="spellStart"/>
       <w:r>
         <w:rPr>
           <w:b/>
@@ -26,6 +27,7 @@
         </w:rPr>
         <w:t>Francalanci</w:t>
       </w:r>
+      <w:proofErr w:type="spellEnd"/>
       <w:r>
         <w:rPr>
           <w:b/>
@@ -67,7 +69,21 @@
         <w:rPr>
           <w:lang w:val="en-US"/>
         </w:rPr>
-        <w:t>Read in Van Melkebeke dataset</w:t>
+        <w:t xml:space="preserve">Read in Van </w:t>
+      </w:r>
+      <w:proofErr w:type="spellStart"/>
+      <w:r>
+        <w:rPr>
+          <w:lang w:val="en-US"/>
+        </w:rPr>
+        <w:t>Melkebeke</w:t>
+      </w:r>
+      <w:proofErr w:type="spellEnd"/>
+      <w:r>
+        <w:rPr>
+          <w:lang w:val="en-US"/>
+        </w:rPr>
+        <w:t xml:space="preserve"> dataset</w:t>
       </w:r>
       <w:r>
         <w:rPr>
@@ -3430,7 +3446,19 @@
         <w:rPr>
           <w:lang w:val="en-US"/>
         </w:rPr>
-        <w:t>The particle terminal settling velocity increases as particle size increases. The fragments have the largest equivalent spherical diameter</w:t>
+        <w:t xml:space="preserve">The particle terminal settling velocity increases as particle size increases. The fragments have the largest </w:t>
+      </w:r>
+      <w:r>
+        <w:rPr>
+          <w:lang w:val="en-US"/>
+        </w:rPr>
+        <w:t xml:space="preserve">volume </w:t>
+      </w:r>
+      <w:r>
+        <w:rPr>
+          <w:lang w:val="en-US"/>
+        </w:rPr>
+        <w:t>equivalent spherical diameter</w:t>
       </w:r>
       <w:r>
         <w:rPr>
@@ -3892,12 +3920,14 @@
                 <w:lang w:val="en-US"/>
               </w:rPr>
             </w:pPr>
+            <w:proofErr w:type="spellStart"/>
             <w:r>
               <w:rPr>
                 <w:lang w:val="en-US"/>
               </w:rPr>
               <w:t>Fibre</w:t>
             </w:r>
+            <w:proofErr w:type="spellEnd"/>
           </w:p>
         </w:tc>
         <w:tc>
@@ -4110,8 +4140,60 @@
         <w:rPr>
           <w:lang w:val="en-US"/>
         </w:rPr>
-        <w:t>Overall, the model overstimates the terminal settling velocity of all the mP particles</w:t>
-      </w:r>
+        <w:t>Overall, the model over</w:t>
+      </w:r>
+      <w:r>
+        <w:rPr>
+          <w:lang w:val="en-US"/>
+        </w:rPr>
+        <w:t>e</w:t>
+      </w:r>
+      <w:r>
+        <w:rPr>
+          <w:lang w:val="en-US"/>
+        </w:rPr>
+        <w:t>stimates the terminal settling velocity of all the mP particles</w:t>
+      </w:r>
+      <w:r>
+        <w:rPr>
+          <w:lang w:val="en-US"/>
+        </w:rPr>
+        <w:t>.</w:t>
+      </w:r>
+      <w:r>
+        <w:rPr>
+          <w:lang w:val="en-US"/>
+        </w:rPr>
+        <w:t xml:space="preserve"> </w:t>
+      </w:r>
+      <w:r>
+        <w:rPr>
+          <w:lang w:val="en-US"/>
+        </w:rPr>
+        <w:t xml:space="preserve">In </w:t>
+      </w:r>
+      <w:proofErr w:type="spellStart"/>
+      <w:r>
+        <w:rPr>
+          <w:lang w:val="en-US"/>
+        </w:rPr>
+        <w:t>Francalanci’s</w:t>
+      </w:r>
+      <w:proofErr w:type="spellEnd"/>
+      <w:r>
+        <w:rPr>
+          <w:lang w:val="en-US"/>
+        </w:rPr>
+        <w:t xml:space="preserve"> paper their model also overestimates the data in Van </w:t>
+      </w:r>
+      <w:proofErr w:type="spellStart"/>
+      <w:r>
+        <w:rPr>
+          <w:lang w:val="en-US"/>
+        </w:rPr>
+        <w:t>Melkebeke</w:t>
+      </w:r>
+      <w:proofErr w:type="spellEnd"/>
       <w:r>
         <w:rPr>
           <w:lang w:val="en-US"/>
@@ -4194,6 +4276,24 @@
           <w:lang w:val="en-US"/>
         </w:rPr>
         <w:t>.</w:t>
+      </w:r>
+    </w:p>
+    <w:p>
+      <w:pPr>
+        <w:pStyle w:val="ListParagraph"/>
+        <w:numPr>
+          <w:ilvl w:val="0"/>
+          <w:numId w:val="2"/>
+        </w:numPr>
+        <w:rPr>
+          <w:lang w:val="en-US"/>
+        </w:rPr>
+      </w:pPr>
+      <w:r>
+        <w:rPr>
+          <w:lang w:val="en-US"/>
+        </w:rPr>
+        <w:t>Model overestimates the settling velocity considerably.</w:t>
       </w:r>
     </w:p>
     <w:sectPr>

</xml_diff>